<commit_message>
Small edit on write up docx file
</commit_message>
<xml_diff>
--- a/module_01/numbers/Module 1_ Critical Thinking.docx
+++ b/module_01/numbers/Module 1_ Critical Thinking.docx
@@ -494,12 +494,12 @@
           <wp:inline distB="114300" distT="114300" distL="114300" distR="114300">
             <wp:extent cx="3657600" cy="7105650"/>
             <wp:effectExtent b="0" l="0" r="0" t="0"/>
-            <wp:docPr id="1" name="image3.png"/>
+            <wp:docPr id="1" name="image1.png"/>
             <a:graphic>
               <a:graphicData uri="http://schemas.openxmlformats.org/drawingml/2006/picture">
                 <pic:pic>
                   <pic:nvPicPr>
-                    <pic:cNvPr id="0" name="image3.png"/>
+                    <pic:cNvPr id="0" name="image1.png"/>
                     <pic:cNvPicPr preferRelativeResize="0"/>
                   </pic:nvPicPr>
                   <pic:blipFill>
@@ -680,12 +680,12 @@
           <wp:inline distB="114300" distT="114300" distL="114300" distR="114300">
             <wp:extent cx="5943600" cy="6997700"/>
             <wp:effectExtent b="0" l="0" r="0" t="0"/>
-            <wp:docPr id="2" name="image1.png"/>
+            <wp:docPr id="2" name="image3.png"/>
             <a:graphic>
               <a:graphicData uri="http://schemas.openxmlformats.org/drawingml/2006/picture">
                 <pic:pic>
                   <pic:nvPicPr>
-                    <pic:cNvPr id="0" name="image1.png"/>
+                    <pic:cNvPr id="0" name="image3.png"/>
                     <pic:cNvPicPr preferRelativeResize="0"/>
                   </pic:nvPicPr>
                   <pic:blipFill>
@@ -873,7 +873,7 @@
         <w:rPr>
           <w:rtl w:val="0"/>
         </w:rPr>
-        <w:t xml:space="preserve">https://github.com/rt75272/CSC500</w:t>
+        <w:t xml:space="preserve">https://github.com/rt75272/CSC500/tree/main/module_01/numbers</w:t>
       </w:r>
       <w:r>
         <w:rPr>

</xml_diff>